<commit_message>
detalhes no documento consultaHorarioIndividual
</commit_message>
<xml_diff>
--- a/analistas/casosDeUso/detalhamentos/consultarHorarioIndividual.docx
+++ b/analistas/casosDeUso/detalhamentos/consultarHorarioIndividual.docx
@@ -862,7 +862,19 @@
         <w:rPr>
           <w:lang w:val="pt-BR"/>
         </w:rPr>
-        <w:t xml:space="preserve">[RS:IMF – 01] </w:t>
+        <w:t>[RS:</w:t>
+      </w:r>
+      <w:r>
+        <w:rPr>
+          <w:lang w:val="pt-BR"/>
+        </w:rPr>
+        <w:t>CHI</w:t>
+      </w:r>
+      <w:r>
+        <w:rPr>
+          <w:lang w:val="pt-BR"/>
+        </w:rPr>
+        <w:t xml:space="preserve"> – 01] </w:t>
       </w:r>
       <w:r>
         <w:rPr>
@@ -901,7 +913,19 @@
         <w:rPr>
           <w:lang w:val="pt-BR"/>
         </w:rPr>
-        <w:t xml:space="preserve">[RS:IMF - 02] </w:t>
+        <w:t>[RS:</w:t>
+      </w:r>
+      <w:r>
+        <w:rPr>
+          <w:lang w:val="pt-BR"/>
+        </w:rPr>
+        <w:t>CHI</w:t>
+      </w:r>
+      <w:r>
+        <w:rPr>
+          <w:lang w:val="pt-BR"/>
+        </w:rPr>
+        <w:t xml:space="preserve"> - 02] </w:t>
       </w:r>
       <w:r>
         <w:rPr>
@@ -1098,7 +1122,7 @@
               <w:noProof/>
               <w:sz w:val="20"/>
             </w:rPr>
-            <w:t>1</w:t>
+            <w:t>2</w:t>
           </w:r>
           <w:r>
             <w:rPr>

</xml_diff>

<commit_message>
Detalhamento do caso de uso "Acessar Visão Geral da Turma"
</commit_message>
<xml_diff>
--- a/analistas/casosDeUso/detalhamentos/consultarHorarioIndividual.docx
+++ b/analistas/casosDeUso/detalhamentos/consultarHorarioIndividual.docx
@@ -498,19 +498,7 @@
         <w:rPr>
           <w:lang w:val="pt-BR"/>
         </w:rPr>
-        <w:t>O aluno clica</w:t>
-      </w:r>
-      <w:r>
-        <w:rPr>
-          <w:lang w:val="pt-BR"/>
-        </w:rPr>
-        <w:t>r</w:t>
-      </w:r>
-      <w:r>
-        <w:rPr>
-          <w:lang w:val="pt-BR"/>
-        </w:rPr>
-        <w:t xml:space="preserve"> na opção Consultar Horário Individual do menu.</w:t>
+        <w:t>O aluno clica na opção Consultar Horário Individual do menu.</w:t>
       </w:r>
     </w:p>
     <w:p>
@@ -1122,7 +1110,7 @@
               <w:noProof/>
               <w:sz w:val="20"/>
             </w:rPr>
-            <w:t>2</w:t>
+            <w:t>1</w:t>
           </w:r>
           <w:r>
             <w:rPr>

</xml_diff>

<commit_message>
Atualizando sugestões da equipe de teste
</commit_message>
<xml_diff>
--- a/analistas/casosDeUso/detalhamentos/consultarHorarioIndividual.docx
+++ b/analistas/casosDeUso/detalhamentos/consultarHorarioIndividual.docx
@@ -874,7 +874,19 @@
         <w:rPr>
           <w:lang w:val="pt-BR"/>
         </w:rPr>
-        <w:t>atual, podendo ocorrer em caso</w:t>
+        <w:t xml:space="preserve">atual, </w:t>
+      </w:r>
+      <w:r>
+        <w:rPr>
+          <w:lang w:val="pt-BR"/>
+        </w:rPr>
+        <w:t>o que não ocorre</w:t>
+      </w:r>
+      <w:r>
+        <w:rPr>
+          <w:lang w:val="pt-BR"/>
+        </w:rPr>
+        <w:t xml:space="preserve"> em caso</w:t>
       </w:r>
       <w:r>
         <w:rPr>
@@ -894,6 +906,7 @@
         <w:pStyle w:val="Corpodetexto"/>
         <w:jc w:val="both"/>
         <w:rPr>
+          <w:u w:val="single"/>
           <w:lang w:val="pt-BR"/>
         </w:rPr>
       </w:pPr>

</xml_diff>

<commit_message>
Inclusão dos detalhamentos de caso de uso imprimir, consultarHistorico e consultarHorarioIndividual
</commit_message>
<xml_diff>
--- a/analistas/casosDeUso/detalhamentos/consultarHorarioIndividual.docx
+++ b/analistas/casosDeUso/detalhamentos/consultarHorarioIndividual.docx
@@ -91,8 +91,7 @@
       </w:tblPr>
       <w:tblGrid>
         <w:gridCol w:w="2254"/>
-        <w:gridCol w:w="1115"/>
-        <w:gridCol w:w="425"/>
+        <w:gridCol w:w="1540"/>
         <w:gridCol w:w="2847"/>
         <w:gridCol w:w="2215"/>
       </w:tblGrid>
@@ -121,7 +120,7 @@
         </w:tc>
         <w:tc>
           <w:tcPr>
-            <w:tcW w:w="1115" w:type="dxa"/>
+            <w:tcW w:w="1540" w:type="dxa"/>
           </w:tcPr>
           <w:p>
             <w:pPr>
@@ -143,8 +142,7 @@
         </w:tc>
         <w:tc>
           <w:tcPr>
-            <w:tcW w:w="3272" w:type="dxa"/>
-            <w:gridSpan w:val="2"/>
+            <w:tcW w:w="2847" w:type="dxa"/>
           </w:tcPr>
           <w:p>
             <w:pPr>
@@ -206,14 +204,34 @@
                 <w:sz w:val="22"/>
                 <w:lang w:val="pt-BR"/>
               </w:rPr>
-              <w:t>07/junho/2009</w:t>
+              <w:t>10</w:t>
+            </w:r>
+            <w:r>
+              <w:rPr>
+                <w:sz w:val="22"/>
+                <w:lang w:val="pt-BR"/>
+              </w:rPr>
+              <w:t>/ju</w:t>
+            </w:r>
+            <w:r>
+              <w:rPr>
+                <w:sz w:val="22"/>
+                <w:lang w:val="pt-BR"/>
+              </w:rPr>
+              <w:t>l</w:t>
+            </w:r>
+            <w:r>
+              <w:rPr>
+                <w:sz w:val="22"/>
+                <w:lang w:val="pt-BR"/>
+              </w:rPr>
+              <w:t>ho/2009</w:t>
             </w:r>
           </w:p>
         </w:tc>
         <w:tc>
           <w:tcPr>
             <w:tcW w:w="1540" w:type="dxa"/>
-            <w:gridSpan w:val="2"/>
           </w:tcPr>
           <w:p>
             <w:pPr>
@@ -278,104 +296,6 @@
           </w:p>
         </w:tc>
       </w:tr>
-      <w:tr>
-        <w:tc>
-          <w:tcPr>
-            <w:tcW w:w="2254" w:type="dxa"/>
-          </w:tcPr>
-          <w:p>
-            <w:pPr>
-              <w:spacing w:before="100" w:beforeAutospacing="1" w:after="100" w:afterAutospacing="1"/>
-              <w:jc w:val="center"/>
-              <w:rPr>
-                <w:sz w:val="22"/>
-                <w:lang w:val="pt-BR"/>
-              </w:rPr>
-            </w:pPr>
-            <w:r>
-              <w:rPr>
-                <w:sz w:val="22"/>
-                <w:lang w:val="pt-BR"/>
-              </w:rPr>
-              <w:t>14/junho/2009</w:t>
-            </w:r>
-          </w:p>
-        </w:tc>
-        <w:tc>
-          <w:tcPr>
-            <w:tcW w:w="1540" w:type="dxa"/>
-            <w:gridSpan w:val="2"/>
-          </w:tcPr>
-          <w:p>
-            <w:pPr>
-              <w:spacing w:before="100" w:beforeAutospacing="1" w:after="100" w:afterAutospacing="1"/>
-              <w:jc w:val="center"/>
-              <w:rPr>
-                <w:sz w:val="22"/>
-                <w:lang w:val="pt-BR"/>
-              </w:rPr>
-            </w:pPr>
-            <w:r>
-              <w:rPr>
-                <w:sz w:val="22"/>
-                <w:lang w:val="pt-BR"/>
-              </w:rPr>
-              <w:t>1.1</w:t>
-            </w:r>
-          </w:p>
-        </w:tc>
-        <w:tc>
-          <w:tcPr>
-            <w:tcW w:w="2847" w:type="dxa"/>
-          </w:tcPr>
-          <w:p>
-            <w:pPr>
-              <w:spacing w:before="100" w:beforeAutospacing="1" w:after="100" w:afterAutospacing="1"/>
-              <w:jc w:val="center"/>
-              <w:rPr>
-                <w:sz w:val="22"/>
-                <w:lang w:val="pt-BR"/>
-              </w:rPr>
-            </w:pPr>
-            <w:r>
-              <w:rPr>
-                <w:sz w:val="22"/>
-                <w:lang w:val="pt-BR"/>
-              </w:rPr>
-              <w:t>Inserida</w:t>
-            </w:r>
-            <w:r>
-              <w:rPr>
-                <w:sz w:val="22"/>
-                <w:lang w:val="pt-BR"/>
-              </w:rPr>
-              <w:t xml:space="preserve"> a restrição de matrícula institucional nos requisitos especiais</w:t>
-            </w:r>
-          </w:p>
-        </w:tc>
-        <w:tc>
-          <w:tcPr>
-            <w:tcW w:w="2215" w:type="dxa"/>
-          </w:tcPr>
-          <w:p>
-            <w:pPr>
-              <w:spacing w:before="100" w:beforeAutospacing="1" w:after="100" w:afterAutospacing="1"/>
-              <w:jc w:val="center"/>
-              <w:rPr>
-                <w:sz w:val="22"/>
-                <w:lang w:val="pt-BR"/>
-              </w:rPr>
-            </w:pPr>
-            <w:r>
-              <w:rPr>
-                <w:sz w:val="22"/>
-                <w:lang w:val="pt-BR"/>
-              </w:rPr>
-              <w:t>Anderson Vinícius</w:t>
-            </w:r>
-          </w:p>
-        </w:tc>
-      </w:tr>
     </w:tbl>
     <w:p>
       <w:pPr>
@@ -388,6 +308,7 @@
     <w:p>
       <w:pPr>
         <w:pStyle w:val="Ttulo1"/>
+        <w:spacing w:before="0" w:after="120" w:line="360" w:lineRule="auto"/>
         <w:jc w:val="both"/>
         <w:rPr>
           <w:lang w:val="pt-BR"/>
@@ -403,6 +324,7 @@
     <w:p>
       <w:pPr>
         <w:pStyle w:val="Corpodetexto"/>
+        <w:spacing w:line="360" w:lineRule="auto"/>
         <w:jc w:val="both"/>
         <w:rPr>
           <w:lang w:val="pt-BR"/>
@@ -460,6 +382,7 @@
     <w:p>
       <w:pPr>
         <w:pStyle w:val="Ttulo1"/>
+        <w:spacing w:before="0" w:after="120" w:line="360" w:lineRule="auto"/>
         <w:jc w:val="both"/>
         <w:rPr>
           <w:lang w:val="pt-BR"/>
@@ -475,6 +398,7 @@
     <w:p>
       <w:pPr>
         <w:pStyle w:val="Ttulo2"/>
+        <w:spacing w:before="0" w:after="120" w:line="360" w:lineRule="auto"/>
         <w:jc w:val="both"/>
         <w:rPr>
           <w:lang w:val="pt-BR"/>
@@ -490,6 +414,7 @@
     <w:p>
       <w:pPr>
         <w:pStyle w:val="Ttulo1"/>
+        <w:spacing w:before="0" w:after="120" w:line="360" w:lineRule="auto"/>
         <w:jc w:val="both"/>
         <w:rPr>
           <w:lang w:val="pt-BR"/>
@@ -505,7 +430,7 @@
     <w:p>
       <w:pPr>
         <w:pStyle w:val="Corpodetexto"/>
-        <w:spacing w:line="240" w:lineRule="auto"/>
+        <w:spacing w:line="360" w:lineRule="auto"/>
         <w:rPr>
           <w:lang w:val="pt-BR"/>
         </w:rPr>
@@ -526,72 +451,13 @@
         <w:rPr>
           <w:lang w:val="pt-BR"/>
         </w:rPr>
-        <w:t xml:space="preserve">Aluno deve estar com a matrícula ativa no período </w:t>
-      </w:r>
-      <w:r>
-        <w:rPr>
-          <w:lang w:val="pt-BR"/>
-        </w:rPr>
-        <w:t xml:space="preserve">atual. Veja o requisito especial </w:t>
-      </w:r>
-      <w:r>
-        <w:rPr>
-          <w:lang w:val="pt-BR"/>
-        </w:rPr>
-        <w:t>RE</w:t>
-      </w:r>
-      <w:r>
-        <w:rPr>
-          <w:lang w:val="pt-BR"/>
-        </w:rPr>
-        <w:t>-01 para saber mais detalhes.</w:t>
-      </w:r>
-      <w:r>
-        <w:rPr>
-          <w:lang w:val="pt-BR"/>
-        </w:rPr>
-        <w:br/>
-      </w:r>
-      <w:r>
-        <w:rPr>
-          <w:lang w:val="pt-BR"/>
-        </w:rPr>
-        <w:t xml:space="preserve">Aluno deve estar matriculado em pelo menos uma disciplina. Veja o requisito especial </w:t>
-      </w:r>
-      <w:r>
-        <w:rPr>
-          <w:lang w:val="pt-BR"/>
-        </w:rPr>
-        <w:t>RE</w:t>
-      </w:r>
-      <w:r>
-        <w:rPr>
-          <w:lang w:val="pt-BR"/>
-        </w:rPr>
-        <w:t xml:space="preserve">-02 para </w:t>
-      </w:r>
-      <w:r>
-        <w:rPr>
-          <w:lang w:val="pt-BR"/>
-        </w:rPr>
-        <w:t>saber mais detalhes.</w:t>
-      </w:r>
-      <w:r>
-        <w:rPr>
-          <w:lang w:val="pt-BR"/>
-        </w:rPr>
-        <w:br/>
-      </w:r>
-      <w:r>
-        <w:rPr>
-          <w:lang w:val="pt-BR"/>
-        </w:rPr>
         <w:t>Caso de uso: Fazer Login realizado.</w:t>
       </w:r>
     </w:p>
     <w:p>
       <w:pPr>
         <w:pStyle w:val="Ttulo1"/>
+        <w:spacing w:before="0" w:after="120" w:line="360" w:lineRule="auto"/>
         <w:jc w:val="both"/>
         <w:rPr>
           <w:lang w:val="pt-BR"/>
@@ -611,6 +477,7 @@
           <w:ilvl w:val="0"/>
           <w:numId w:val="5"/>
         </w:numPr>
+        <w:spacing w:line="360" w:lineRule="auto"/>
         <w:jc w:val="both"/>
         <w:rPr>
           <w:lang w:val="pt-BR"/>
@@ -621,6 +488,24 @@
           <w:lang w:val="pt-BR"/>
         </w:rPr>
         <w:t>O aluno clica na opção Consultar Horário Individual do menu.</w:t>
+      </w:r>
+      <w:r>
+        <w:rPr>
+          <w:lang w:val="pt-BR"/>
+        </w:rPr>
+        <w:t xml:space="preserve"> O aluno deve atender</w:t>
+      </w:r>
+      <w:r>
+        <w:rPr>
+          <w:lang w:val="pt-BR"/>
+        </w:rPr>
+        <w:t xml:space="preserve"> aos</w:t>
+      </w:r>
+      <w:r>
+        <w:rPr>
+          <w:lang w:val="pt-BR"/>
+        </w:rPr>
+        <w:t xml:space="preserve"> RE-01 e RE-02.</w:t>
       </w:r>
     </w:p>
     <w:p>
@@ -630,6 +515,7 @@
           <w:ilvl w:val="0"/>
           <w:numId w:val="5"/>
         </w:numPr>
+        <w:spacing w:line="360" w:lineRule="auto"/>
         <w:jc w:val="both"/>
         <w:rPr>
           <w:lang w:val="pt-BR"/>
@@ -639,7 +525,13 @@
         <w:rPr>
           <w:lang w:val="pt-BR"/>
         </w:rPr>
-        <w:t>O sistema exibe na tela um modelo de visualização do Horário Individual.</w:t>
+        <w:t>O sistema exibe na tela um modelo de vis</w:t>
+      </w:r>
+      <w:r>
+        <w:rPr>
+          <w:lang w:val="pt-BR"/>
+        </w:rPr>
+        <w:t>ualização do Horário Individual com as informações de acordo com RE-03.</w:t>
       </w:r>
     </w:p>
     <w:p>
@@ -649,6 +541,7 @@
           <w:ilvl w:val="0"/>
           <w:numId w:val="5"/>
         </w:numPr>
+        <w:spacing w:line="360" w:lineRule="auto"/>
         <w:jc w:val="both"/>
         <w:rPr>
           <w:lang w:val="pt-BR"/>
@@ -664,6 +557,7 @@
     <w:p>
       <w:pPr>
         <w:pStyle w:val="Ttulo1"/>
+        <w:spacing w:before="0" w:after="120" w:line="360" w:lineRule="auto"/>
         <w:jc w:val="both"/>
         <w:rPr>
           <w:lang w:val="pt-BR"/>
@@ -679,6 +573,7 @@
     <w:p>
       <w:pPr>
         <w:pStyle w:val="Ttulo2"/>
+        <w:spacing w:before="0" w:after="120" w:line="360" w:lineRule="auto"/>
         <w:jc w:val="both"/>
         <w:rPr>
           <w:lang w:val="pt-BR"/>
@@ -694,6 +589,7 @@
     <w:p>
       <w:pPr>
         <w:pStyle w:val="Corpodetexto"/>
+        <w:spacing w:line="360" w:lineRule="auto"/>
         <w:jc w:val="both"/>
         <w:rPr>
           <w:lang w:val="pt-BR"/>
@@ -719,6 +615,7 @@
           <w:ilvl w:val="0"/>
           <w:numId w:val="9"/>
         </w:numPr>
+        <w:spacing w:line="360" w:lineRule="auto"/>
         <w:jc w:val="both"/>
         <w:rPr>
           <w:lang w:val="pt-BR"/>
@@ -746,6 +643,7 @@
     <w:p>
       <w:pPr>
         <w:pStyle w:val="Ttulo2"/>
+        <w:spacing w:before="0" w:after="120" w:line="360" w:lineRule="auto"/>
         <w:jc w:val="both"/>
         <w:rPr>
           <w:lang w:val="pt-BR"/>
@@ -761,6 +659,7 @@
     <w:p>
       <w:pPr>
         <w:pStyle w:val="Corpodetexto"/>
+        <w:spacing w:line="360" w:lineRule="auto"/>
         <w:jc w:val="both"/>
         <w:rPr>
           <w:lang w:val="pt-BR"/>
@@ -798,6 +697,7 @@
           <w:ilvl w:val="0"/>
           <w:numId w:val="10"/>
         </w:numPr>
+        <w:spacing w:line="360" w:lineRule="auto"/>
         <w:jc w:val="both"/>
         <w:rPr>
           <w:lang w:val="pt-BR"/>
@@ -807,6 +707,7 @@
         <w:rPr>
           <w:lang w:val="pt-BR"/>
         </w:rPr>
+        <w:lastRenderedPageBreak/>
         <w:t xml:space="preserve">O </w:t>
       </w:r>
       <w:r>
@@ -819,6 +720,7 @@
     <w:p>
       <w:pPr>
         <w:pStyle w:val="Ttulo1"/>
+        <w:spacing w:before="0" w:after="120" w:line="360" w:lineRule="auto"/>
         <w:jc w:val="both"/>
         <w:rPr>
           <w:lang w:val="pt-BR"/>
@@ -834,6 +736,7 @@
     <w:p>
       <w:pPr>
         <w:pStyle w:val="Ttulo2"/>
+        <w:spacing w:before="0" w:after="120" w:line="360" w:lineRule="auto"/>
         <w:jc w:val="both"/>
         <w:rPr>
           <w:lang w:val="pt-BR"/>
@@ -849,6 +752,7 @@
     <w:p>
       <w:pPr>
         <w:pStyle w:val="Ttulo2"/>
+        <w:spacing w:before="0" w:after="120" w:line="360" w:lineRule="auto"/>
         <w:jc w:val="both"/>
         <w:rPr>
           <w:lang w:val="pt-BR"/>
@@ -858,13 +762,13 @@
         <w:rPr>
           <w:lang w:val="pt-BR"/>
         </w:rPr>
-        <w:lastRenderedPageBreak/>
         <w:t>O servidor fica fora do ar</w:t>
       </w:r>
     </w:p>
     <w:p>
       <w:pPr>
         <w:pStyle w:val="Ttulo2"/>
+        <w:spacing w:before="0" w:after="120" w:line="360" w:lineRule="auto"/>
         <w:jc w:val="both"/>
         <w:rPr>
           <w:lang w:val="pt-BR"/>
@@ -880,6 +784,7 @@
     <w:p>
       <w:pPr>
         <w:pStyle w:val="Ttulo1"/>
+        <w:spacing w:before="0" w:after="120" w:line="360" w:lineRule="auto"/>
         <w:jc w:val="both"/>
         <w:rPr>
           <w:lang w:val="pt-BR"/>
@@ -907,6 +812,7 @@
     <w:p>
       <w:pPr>
         <w:pStyle w:val="Ttulo2"/>
+        <w:spacing w:before="0" w:after="120" w:line="360" w:lineRule="auto"/>
         <w:jc w:val="both"/>
         <w:rPr>
           <w:lang w:val="pt-BR"/>
@@ -921,6 +827,7 @@
     </w:p>
     <w:p>
       <w:pPr>
+        <w:spacing w:after="120" w:line="360" w:lineRule="auto"/>
         <w:jc w:val="both"/>
         <w:rPr>
           <w:sz w:val="20"/>
@@ -948,6 +855,7 @@
     <w:p>
       <w:pPr>
         <w:pStyle w:val="Ttulo1"/>
+        <w:spacing w:before="0" w:after="120" w:line="360" w:lineRule="auto"/>
         <w:jc w:val="both"/>
         <w:rPr>
           <w:lang w:val="pt-BR"/>
@@ -963,6 +871,7 @@
     <w:p>
       <w:pPr>
         <w:pStyle w:val="Corpodetexto"/>
+        <w:spacing w:line="360" w:lineRule="auto"/>
         <w:jc w:val="both"/>
         <w:rPr>
           <w:lang w:val="pt-BR"/>
@@ -1050,8 +959,79 @@
     <w:p>
       <w:pPr>
         <w:pStyle w:val="Corpodetexto"/>
+        <w:spacing w:line="360" w:lineRule="auto"/>
         <w:jc w:val="both"/>
         <w:rPr>
+          <w:lang w:val="pt-BR"/>
+        </w:rPr>
+      </w:pPr>
+      <w:r>
+        <w:rPr>
+          <w:lang w:val="pt-BR"/>
+        </w:rPr>
+        <w:t>[</w:t>
+      </w:r>
+      <w:r>
+        <w:rPr>
+          <w:lang w:val="pt-BR"/>
+        </w:rPr>
+        <w:t>RE</w:t>
+      </w:r>
+      <w:r>
+        <w:rPr>
+          <w:lang w:val="pt-BR"/>
+        </w:rPr>
+        <w:t>:</w:t>
+      </w:r>
+      <w:r>
+        <w:rPr>
+          <w:lang w:val="pt-BR"/>
+        </w:rPr>
+        <w:t>CHI</w:t>
+      </w:r>
+      <w:r>
+        <w:rPr>
+          <w:lang w:val="pt-BR"/>
+        </w:rPr>
+        <w:t xml:space="preserve"> - 02] </w:t>
+      </w:r>
+      <w:r>
+        <w:rPr>
+          <w:lang w:val="pt-BR"/>
+        </w:rPr>
+        <w:t>O aluno deve estar matricula</w:t>
+      </w:r>
+      <w:r>
+        <w:rPr>
+          <w:lang w:val="pt-BR"/>
+        </w:rPr>
+        <w:t>do em pelo menos uma disciplina</w:t>
+      </w:r>
+      <w:r>
+        <w:rPr>
+          <w:lang w:val="pt-BR"/>
+        </w:rPr>
+        <w:t>, podendo não ocorrer na ocasião de estar em um momento entre o término do período e o início da matricula para próximo</w:t>
+      </w:r>
+      <w:r>
+        <w:rPr>
+          <w:lang w:val="pt-BR"/>
+        </w:rPr>
+        <w:t>, bem como estar com matrícula institucional</w:t>
+      </w:r>
+      <w:r>
+        <w:rPr>
+          <w:lang w:val="pt-BR"/>
+        </w:rPr>
+        <w:t>.</w:t>
+      </w:r>
+    </w:p>
+    <w:p>
+      <w:pPr>
+        <w:pStyle w:val="Corpodetexto"/>
+        <w:spacing w:line="360" w:lineRule="auto"/>
+        <w:jc w:val="both"/>
+        <w:rPr>
           <w:u w:val="single"/>
           <w:lang w:val="pt-BR"/>
         </w:rPr>
@@ -1060,66 +1040,13 @@
         <w:rPr>
           <w:lang w:val="pt-BR"/>
         </w:rPr>
-        <w:t>[</w:t>
-      </w:r>
-      <w:r>
-        <w:rPr>
-          <w:lang w:val="pt-BR"/>
-        </w:rPr>
-        <w:t>RE</w:t>
-      </w:r>
-      <w:r>
-        <w:rPr>
-          <w:lang w:val="pt-BR"/>
-        </w:rPr>
-        <w:t>:</w:t>
-      </w:r>
-      <w:r>
-        <w:rPr>
-          <w:lang w:val="pt-BR"/>
-        </w:rPr>
-        <w:t>CHI</w:t>
-      </w:r>
-      <w:r>
-        <w:rPr>
-          <w:lang w:val="pt-BR"/>
-        </w:rPr>
-        <w:t xml:space="preserve"> - 02] </w:t>
-      </w:r>
-      <w:r>
-        <w:rPr>
-          <w:lang w:val="pt-BR"/>
-        </w:rPr>
-        <w:t>O aluno deve estar matricula</w:t>
-      </w:r>
-      <w:r>
-        <w:rPr>
-          <w:lang w:val="pt-BR"/>
-        </w:rPr>
-        <w:t>do em pelo menos uma disciplina</w:t>
-      </w:r>
-      <w:r>
-        <w:rPr>
-          <w:lang w:val="pt-BR"/>
-        </w:rPr>
-        <w:t>, podendo não ocorrer na ocasião de estar em um momento entre o término do período e o início da matricula para próximo</w:t>
-      </w:r>
-      <w:r>
-        <w:rPr>
-          <w:lang w:val="pt-BR"/>
-        </w:rPr>
-        <w:t>, bem como estar com matrícula institucional</w:t>
-      </w:r>
-      <w:r>
-        <w:rPr>
-          <w:lang w:val="pt-BR"/>
-        </w:rPr>
-        <w:t>.</w:t>
+        <w:t>[RE:CHI - 03] Código da Turma, número da turma, nome do professor, nome da disciplina, dias da semana e horários.</w:t>
       </w:r>
     </w:p>
     <w:p>
       <w:pPr>
         <w:pStyle w:val="Corpodetexto"/>
+        <w:spacing w:line="360" w:lineRule="auto"/>
         <w:ind w:left="0"/>
         <w:rPr>
           <w:lang w:val="pt-BR"/>
@@ -1128,13 +1055,15 @@
     </w:p>
     <w:p>
       <w:pPr>
-        <w:rPr>
-          <w:lang w:val="pt-BR"/>
-        </w:rPr>
-      </w:pPr>
-    </w:p>
-    <w:p>
-      <w:pPr>
+        <w:spacing w:after="120" w:line="360" w:lineRule="auto"/>
+        <w:rPr>
+          <w:lang w:val="pt-BR"/>
+        </w:rPr>
+      </w:pPr>
+    </w:p>
+    <w:p>
+      <w:pPr>
+        <w:spacing w:after="120" w:line="360" w:lineRule="auto"/>
         <w:rPr>
           <w:lang w:val="pt-BR"/>
         </w:rPr>
@@ -1154,14 +1083,14 @@
 
 <file path=word/endnotes.xml><?xml version="1.0" encoding="utf-8"?>
 <w:endnotes xmlns:ve="http://schemas.openxmlformats.org/markup-compatibility/2006" xmlns:o="urn:schemas-microsoft-com:office:office" xmlns:r="http://schemas.openxmlformats.org/officeDocument/2006/relationships" xmlns:m="http://schemas.openxmlformats.org/officeDocument/2006/math" xmlns:v="urn:schemas-microsoft-com:vml" xmlns:wp="http://schemas.openxmlformats.org/drawingml/2006/wordprocessingDrawing" xmlns:w10="urn:schemas-microsoft-com:office:word" xmlns:w="http://schemas.openxmlformats.org/wordprocessingml/2006/main" xmlns:wne="http://schemas.microsoft.com/office/word/2006/wordml">
-  <w:endnote w:type="separator" w:id="0">
+  <w:endnote w:type="separator" w:id="-1">
     <w:p>
       <w:r>
         <w:separator/>
       </w:r>
     </w:p>
   </w:endnote>
-  <w:endnote w:type="continuationSeparator" w:id="1">
+  <w:endnote w:type="continuationSeparator" w:id="0">
     <w:p>
       <w:r>
         <w:continuationSeparator/>
@@ -1293,7 +1222,7 @@
               <w:noProof/>
               <w:sz w:val="20"/>
             </w:rPr>
-            <w:t>1</w:t>
+            <w:t>2</w:t>
           </w:r>
           <w:r>
             <w:rPr>
@@ -1378,14 +1307,14 @@
 
 <file path=word/footnotes.xml><?xml version="1.0" encoding="utf-8"?>
 <w:footnotes xmlns:ve="http://schemas.openxmlformats.org/markup-compatibility/2006" xmlns:o="urn:schemas-microsoft-com:office:office" xmlns:r="http://schemas.openxmlformats.org/officeDocument/2006/relationships" xmlns:m="http://schemas.openxmlformats.org/officeDocument/2006/math" xmlns:v="urn:schemas-microsoft-com:vml" xmlns:wp="http://schemas.openxmlformats.org/drawingml/2006/wordprocessingDrawing" xmlns:w10="urn:schemas-microsoft-com:office:word" xmlns:w="http://schemas.openxmlformats.org/wordprocessingml/2006/main" xmlns:wne="http://schemas.microsoft.com/office/word/2006/wordml">
-  <w:footnote w:type="separator" w:id="0">
+  <w:footnote w:type="separator" w:id="-1">
     <w:p>
       <w:r>
         <w:separator/>
       </w:r>
     </w:p>
   </w:footnote>
-  <w:footnote w:type="continuationSeparator" w:id="1">
+  <w:footnote w:type="continuationSeparator" w:id="0">
     <w:p>
       <w:r>
         <w:continuationSeparator/>
@@ -1539,13 +1468,25 @@
             <w:rPr>
               <w:sz w:val="20"/>
             </w:rPr>
-            <w:t>14</w:t>
+            <w:t>1</w:t>
           </w:r>
           <w:r>
             <w:rPr>
               <w:sz w:val="20"/>
             </w:rPr>
-            <w:t>/junho/2009</w:t>
+            <w:t>0</w:t>
+          </w:r>
+          <w:r>
+            <w:rPr>
+              <w:sz w:val="20"/>
+            </w:rPr>
+            <w:t>/jul</w:t>
+          </w:r>
+          <w:r>
+            <w:rPr>
+              <w:sz w:val="20"/>
+            </w:rPr>
+            <w:t>ho/2009</w:t>
           </w:r>
         </w:p>
       </w:tc>

</xml_diff>